<commit_message>
Saját Diagrammok és Use-case-ek
</commit_message>
<xml_diff>
--- a/templ_05_GG.docx
+++ b/templ_05_GG.docx
@@ -52,6 +52,69 @@
       </w:pPr>
       <w:r>
         <w:t>[Minden use-case-hez külön]</w:t>
+      </w:r>
+    </w:p>
+    <w:p/>
+    <w:p>
+      <w:pPr>
+        <w:pStyle w:val="magyarazat"/>
+        <w:rPr>
+          <w:i w:val="0"/>
+          <w:color w:val="auto"/>
+        </w:rPr>
+      </w:pPr>
+      <w:r>
+        <w:rPr>
+          <w:i w:val="0"/>
+          <w:color w:val="auto"/>
+        </w:rPr>
+        <w:t>Fromailagosság</w:t>
+      </w:r>
+      <w:r>
+        <w:rPr>
+          <w:i w:val="0"/>
+          <w:color w:val="auto"/>
+        </w:rPr>
+        <w:t>ok</w:t>
+      </w:r>
+      <w:r>
+        <w:rPr>
+          <w:i w:val="0"/>
+          <w:color w:val="auto"/>
+        </w:rPr>
+        <w:t xml:space="preserve"> nálam:</w:t>
+      </w:r>
+    </w:p>
+    <w:p>
+      <w:pPr>
+        <w:pStyle w:val="magyarazat"/>
+        <w:rPr>
+          <w:i w:val="0"/>
+          <w:color w:val="auto"/>
+        </w:rPr>
+      </w:pPr>
+      <w:r>
+        <w:rPr>
+          <w:i w:val="0"/>
+          <w:color w:val="auto"/>
+        </w:rPr>
+        <w:t>„tekton” k-val</w:t>
+      </w:r>
+    </w:p>
+    <w:p>
+      <w:pPr>
+        <w:pStyle w:val="magyarazat"/>
+        <w:rPr>
+          <w:i w:val="0"/>
+          <w:color w:val="auto"/>
+        </w:rPr>
+      </w:pPr>
+      <w:r>
+        <w:rPr>
+          <w:i w:val="0"/>
+          <w:color w:val="auto"/>
+        </w:rPr>
+        <w:t>változók első említéskor idézőjelben</w:t>
       </w:r>
     </w:p>
     <w:p/>
@@ -74,6 +137,7 @@
       </w:tblGrid>
       <w:tr>
         <w:trPr>
+          <w:cantSplit/>
           <w:trHeight w:val="272"/>
         </w:trPr>
         <w:tc>
@@ -104,7 +168,11 @@
               <w:bottom w:val="double" w:sz="4" w:space="0" w:color="auto"/>
             </w:tcBorders>
           </w:tcPr>
-          <w:p/>
+          <w:p>
+            <w:r>
+              <w:t>„Stun” típusú Spóra elfogyasztása</w:t>
+            </w:r>
+          </w:p>
         </w:tc>
       </w:tr>
       <w:tr>
@@ -139,7 +207,29 @@
               <w:top w:val="double" w:sz="4" w:space="0" w:color="auto"/>
             </w:tcBorders>
           </w:tcPr>
-          <w:p/>
+          <w:p>
+            <w:r>
+              <w:t>Az insect</w:t>
+            </w:r>
+            <w:r>
+              <w:t xml:space="preserve"> megeszik egy, a tektonján lévő, </w:t>
+            </w:r>
+            <w:r>
+              <w:t>„</w:t>
+            </w:r>
+            <w:r>
+              <w:t>S</w:t>
+            </w:r>
+            <w:r>
+              <w:t>tun</w:t>
+            </w:r>
+            <w:r>
+              <w:t>”</w:t>
+            </w:r>
+            <w:r>
+              <w:t xml:space="preserve"> spórát.</w:t>
+            </w:r>
+          </w:p>
         </w:tc>
       </w:tr>
       <w:tr>
@@ -168,7 +258,140 @@
           <w:tcPr>
             <w:tcW w:w="6178" w:type="dxa"/>
           </w:tcPr>
-          <w:p/>
+          <w:p>
+            <w:r>
+              <w:t>Tesztelő</w:t>
+            </w:r>
+          </w:p>
+        </w:tc>
+      </w:tr>
+      <w:tr>
+        <w:trPr>
+          <w:trHeight w:val="272"/>
+        </w:trPr>
+        <w:tc>
+          <w:tcPr>
+            <w:tcW w:w="2785" w:type="dxa"/>
+          </w:tcPr>
+          <w:p>
+            <w:pPr>
+              <w:rPr>
+                <w:b/>
+              </w:rPr>
+            </w:pPr>
+            <w:r>
+              <w:rPr>
+                <w:b/>
+              </w:rPr>
+              <w:t>Alapállapot</w:t>
+            </w:r>
+          </w:p>
+        </w:tc>
+        <w:tc>
+          <w:tcPr>
+            <w:tcW w:w="6178" w:type="dxa"/>
+          </w:tcPr>
+          <w:p>
+            <w:r>
+              <w:t>Létezik egy „t” tekton</w:t>
+            </w:r>
+            <w:r>
+              <w:t xml:space="preserve">, amin tartózkodik az </w:t>
+            </w:r>
+            <w:r>
+              <w:t>„</w:t>
+            </w:r>
+            <w:r>
+              <w:t>I</w:t>
+            </w:r>
+            <w:r>
+              <w:t>”</w:t>
+            </w:r>
+            <w:r>
+              <w:t xml:space="preserve"> insect. A tektonon van egy darab </w:t>
+            </w:r>
+            <w:r>
+              <w:t>S</w:t>
+            </w:r>
+            <w:r>
+              <w:t xml:space="preserve">tun típusú </w:t>
+            </w:r>
+            <w:r>
+              <w:t>spóra</w:t>
+            </w:r>
+            <w:r>
+              <w:t>.</w:t>
+            </w:r>
+          </w:p>
+        </w:tc>
+      </w:tr>
+      <w:tr>
+        <w:trPr>
+          <w:trHeight w:val="272"/>
+        </w:trPr>
+        <w:tc>
+          <w:tcPr>
+            <w:tcW w:w="2785" w:type="dxa"/>
+          </w:tcPr>
+          <w:p>
+            <w:pPr>
+              <w:rPr>
+                <w:b/>
+              </w:rPr>
+            </w:pPr>
+            <w:r>
+              <w:rPr>
+                <w:b/>
+              </w:rPr>
+              <w:t>Bemenet</w:t>
+            </w:r>
+          </w:p>
+        </w:tc>
+        <w:tc>
+          <w:tcPr>
+            <w:tcW w:w="6178" w:type="dxa"/>
+          </w:tcPr>
+          <w:p>
+            <w:r>
+              <w:t>A rovarra meghívják a az eatSpore() függvényt.</w:t>
+            </w:r>
+          </w:p>
+        </w:tc>
+      </w:tr>
+      <w:tr>
+        <w:trPr>
+          <w:trHeight w:val="272"/>
+        </w:trPr>
+        <w:tc>
+          <w:tcPr>
+            <w:tcW w:w="2785" w:type="dxa"/>
+          </w:tcPr>
+          <w:p>
+            <w:pPr>
+              <w:rPr>
+                <w:b/>
+              </w:rPr>
+            </w:pPr>
+            <w:r>
+              <w:rPr>
+                <w:b/>
+              </w:rPr>
+              <w:t>Kommunikációs diagram</w:t>
+            </w:r>
+          </w:p>
+        </w:tc>
+        <w:tc>
+          <w:tcPr>
+            <w:tcW w:w="6178" w:type="dxa"/>
+          </w:tcPr>
+          <w:p>
+            <w:r>
+              <w:rPr>
+                <w:highlight w:val="yellow"/>
+              </w:rPr>
+              <w:t>x</w:t>
+            </w:r>
+          </w:p>
         </w:tc>
       </w:tr>
       <w:tr>
@@ -197,7 +420,1368 @@
           <w:tcPr>
             <w:tcW w:w="6178" w:type="dxa"/>
           </w:tcPr>
+          <w:p>
+            <w:pPr>
+              <w:pStyle w:val="Listaszerbekezds"/>
+              <w:numPr>
+                <w:ilvl w:val="0"/>
+                <w:numId w:val="4"/>
+              </w:numPr>
+            </w:pPr>
+            <w:r>
+              <w:t>Létrejön a „t” tekton</w:t>
+            </w:r>
+          </w:p>
+          <w:p>
+            <w:pPr>
+              <w:pStyle w:val="Listaszerbekezds"/>
+              <w:numPr>
+                <w:ilvl w:val="0"/>
+                <w:numId w:val="4"/>
+              </w:numPr>
+            </w:pPr>
+            <w:r>
+              <w:t>Létrejön az „I” insect</w:t>
+            </w:r>
+          </w:p>
+          <w:p>
+            <w:pPr>
+              <w:pStyle w:val="Listaszerbekezds"/>
+              <w:numPr>
+                <w:ilvl w:val="0"/>
+                <w:numId w:val="4"/>
+              </w:numPr>
+            </w:pPr>
+            <w:r>
+              <w:t>Létrejön a „spore” spóra</w:t>
+            </w:r>
+          </w:p>
+          <w:p>
+            <w:pPr>
+              <w:pStyle w:val="Listaszerbekezds"/>
+              <w:numPr>
+                <w:ilvl w:val="0"/>
+                <w:numId w:val="4"/>
+              </w:numPr>
+            </w:pPr>
+            <w:r>
+              <w:t>t-nek I hozzáadva, mint occupant</w:t>
+            </w:r>
+          </w:p>
+          <w:p>
+            <w:pPr>
+              <w:pStyle w:val="Listaszerbekezds"/>
+              <w:numPr>
+                <w:ilvl w:val="0"/>
+                <w:numId w:val="4"/>
+              </w:numPr>
+            </w:pPr>
+            <w:r>
+              <w:t xml:space="preserve">I-nek </w:t>
+            </w:r>
+            <w:r>
+              <w:t>t</w:t>
+            </w:r>
+            <w:r>
+              <w:t xml:space="preserve"> beállitva mint location</w:t>
+            </w:r>
+          </w:p>
+          <w:p>
+            <w:pPr>
+              <w:pStyle w:val="Listaszerbekezds"/>
+              <w:numPr>
+                <w:ilvl w:val="0"/>
+                <w:numId w:val="4"/>
+              </w:numPr>
+            </w:pPr>
+            <w:r>
+              <w:t>t</w:t>
+            </w:r>
+            <w:r>
+              <w:t>-</w:t>
+            </w:r>
+            <w:r>
+              <w:t>hez spore hozzáadva</w:t>
+            </w:r>
+          </w:p>
           <w:p/>
+          <w:p>
+            <w:pPr>
+              <w:pStyle w:val="Listaszerbekezds"/>
+              <w:numPr>
+                <w:ilvl w:val="0"/>
+                <w:numId w:val="4"/>
+              </w:numPr>
+            </w:pPr>
+            <w:r>
+              <w:t>I-n meghívódik az eatSpore() metódus</w:t>
+            </w:r>
+          </w:p>
+          <w:p>
+            <w:pPr>
+              <w:pStyle w:val="Listaszerbekezds"/>
+              <w:numPr>
+                <w:ilvl w:val="0"/>
+                <w:numId w:val="4"/>
+              </w:numPr>
+            </w:pPr>
+            <w:r>
+              <w:t>t</w:t>
+            </w:r>
+            <w:r>
+              <w:t>-n meghívódik az eatSpore(</w:t>
+            </w:r>
+            <w:r>
+              <w:t>I</w:t>
+            </w:r>
+            <w:r>
+              <w:t>) metódus</w:t>
+            </w:r>
+          </w:p>
+          <w:p>
+            <w:pPr>
+              <w:pStyle w:val="Listaszerbekezds"/>
+              <w:numPr>
+                <w:ilvl w:val="0"/>
+                <w:numId w:val="4"/>
+              </w:numPr>
+            </w:pPr>
+            <w:r>
+              <w:t>spore</w:t>
+            </w:r>
+            <w:r>
+              <w:t>-n meghívódik az eatSpore(</w:t>
+            </w:r>
+            <w:r>
+              <w:t>I</w:t>
+            </w:r>
+            <w:r>
+              <w:t>) metódus</w:t>
+            </w:r>
+          </w:p>
+          <w:p>
+            <w:pPr>
+              <w:pStyle w:val="Listaszerbekezds"/>
+              <w:numPr>
+                <w:ilvl w:val="0"/>
+                <w:numId w:val="4"/>
+              </w:numPr>
+            </w:pPr>
+            <w:r>
+              <w:t xml:space="preserve">I-n meghívódik a </w:t>
+            </w:r>
+            <w:r>
+              <w:t>beStunned</w:t>
+            </w:r>
+            <w:r>
+              <w:t>() metódus</w:t>
+            </w:r>
+          </w:p>
+          <w:p>
+            <w:pPr>
+              <w:pStyle w:val="Listaszerbekezds"/>
+              <w:numPr>
+                <w:ilvl w:val="0"/>
+                <w:numId w:val="4"/>
+              </w:numPr>
+            </w:pPr>
+            <w:r>
+              <w:t>spore megsemmisül</w:t>
+            </w:r>
+          </w:p>
+        </w:tc>
+      </w:tr>
+    </w:tbl>
+    <w:p/>
+    <w:tbl>
+      <w:tblPr>
+        <w:tblW w:w="0" w:type="auto"/>
+        <w:tblBorders>
+          <w:top w:val="single" w:sz="4" w:space="0" w:color="auto"/>
+          <w:left w:val="single" w:sz="4" w:space="0" w:color="auto"/>
+          <w:bottom w:val="single" w:sz="4" w:space="0" w:color="auto"/>
+          <w:right w:val="single" w:sz="4" w:space="0" w:color="auto"/>
+          <w:insideH w:val="single" w:sz="4" w:space="0" w:color="auto"/>
+          <w:insideV w:val="single" w:sz="4" w:space="0" w:color="auto"/>
+        </w:tblBorders>
+        <w:tblLook w:val="01E0" w:firstRow="1" w:lastRow="1" w:firstColumn="1" w:lastColumn="1" w:noHBand="0" w:noVBand="0"/>
+      </w:tblPr>
+      <w:tblGrid>
+        <w:gridCol w:w="2785"/>
+        <w:gridCol w:w="6178"/>
+      </w:tblGrid>
+      <w:tr>
+        <w:trPr>
+          <w:cantSplit/>
+          <w:trHeight w:val="272"/>
+        </w:trPr>
+        <w:tc>
+          <w:tcPr>
+            <w:tcW w:w="2785" w:type="dxa"/>
+            <w:tcBorders>
+              <w:bottom w:val="double" w:sz="4" w:space="0" w:color="auto"/>
+            </w:tcBorders>
+          </w:tcPr>
+          <w:p>
+            <w:pPr>
+              <w:rPr>
+                <w:b/>
+              </w:rPr>
+            </w:pPr>
+            <w:r>
+              <w:rPr>
+                <w:b/>
+              </w:rPr>
+              <w:t>Use-case neve</w:t>
+            </w:r>
+          </w:p>
+        </w:tc>
+        <w:tc>
+          <w:tcPr>
+            <w:tcW w:w="6178" w:type="dxa"/>
+            <w:tcBorders>
+              <w:bottom w:val="double" w:sz="4" w:space="0" w:color="auto"/>
+            </w:tcBorders>
+          </w:tcPr>
+          <w:p>
+            <w:r>
+              <w:t>„</w:t>
+            </w:r>
+            <w:r>
+              <w:t>PreventCut</w:t>
+            </w:r>
+            <w:r>
+              <w:t>” típusú Spóra elfogyasztása</w:t>
+            </w:r>
+          </w:p>
+        </w:tc>
+      </w:tr>
+      <w:tr>
+        <w:trPr>
+          <w:trHeight w:val="257"/>
+        </w:trPr>
+        <w:tc>
+          <w:tcPr>
+            <w:tcW w:w="2785" w:type="dxa"/>
+            <w:tcBorders>
+              <w:top w:val="double" w:sz="4" w:space="0" w:color="auto"/>
+            </w:tcBorders>
+          </w:tcPr>
+          <w:p>
+            <w:pPr>
+              <w:rPr>
+                <w:b/>
+              </w:rPr>
+            </w:pPr>
+            <w:r>
+              <w:rPr>
+                <w:b/>
+              </w:rPr>
+              <w:t>Rövid leírás</w:t>
+            </w:r>
+          </w:p>
+        </w:tc>
+        <w:tc>
+          <w:tcPr>
+            <w:tcW w:w="6178" w:type="dxa"/>
+            <w:tcBorders>
+              <w:top w:val="double" w:sz="4" w:space="0" w:color="auto"/>
+            </w:tcBorders>
+          </w:tcPr>
+          <w:p>
+            <w:r>
+              <w:t>Az insect megeszik egy, a tektonján lévő, „PreventCut” spórát.</w:t>
+            </w:r>
+          </w:p>
+        </w:tc>
+      </w:tr>
+      <w:tr>
+        <w:trPr>
+          <w:trHeight w:val="272"/>
+        </w:trPr>
+        <w:tc>
+          <w:tcPr>
+            <w:tcW w:w="2785" w:type="dxa"/>
+          </w:tcPr>
+          <w:p>
+            <w:pPr>
+              <w:rPr>
+                <w:b/>
+              </w:rPr>
+            </w:pPr>
+            <w:r>
+              <w:rPr>
+                <w:b/>
+              </w:rPr>
+              <w:t>Aktorok</w:t>
+            </w:r>
+          </w:p>
+        </w:tc>
+        <w:tc>
+          <w:tcPr>
+            <w:tcW w:w="6178" w:type="dxa"/>
+          </w:tcPr>
+          <w:p>
+            <w:r>
+              <w:t>Tesztelő</w:t>
+            </w:r>
+          </w:p>
+        </w:tc>
+      </w:tr>
+      <w:tr>
+        <w:trPr>
+          <w:trHeight w:val="272"/>
+        </w:trPr>
+        <w:tc>
+          <w:tcPr>
+            <w:tcW w:w="2785" w:type="dxa"/>
+          </w:tcPr>
+          <w:p>
+            <w:pPr>
+              <w:rPr>
+                <w:b/>
+              </w:rPr>
+            </w:pPr>
+            <w:r>
+              <w:rPr>
+                <w:b/>
+              </w:rPr>
+              <w:t>Alapállapot</w:t>
+            </w:r>
+          </w:p>
+        </w:tc>
+        <w:tc>
+          <w:tcPr>
+            <w:tcW w:w="6178" w:type="dxa"/>
+          </w:tcPr>
+          <w:p>
+            <w:r>
+              <w:t>Létezik egy „t” tekton, amin tartózkodik az „I” insect. A tektonon van egy darab PreventCut</w:t>
+            </w:r>
+            <w:r>
+              <w:t xml:space="preserve"> </w:t>
+            </w:r>
+            <w:r>
+              <w:t>típusú spóra.</w:t>
+            </w:r>
+          </w:p>
+        </w:tc>
+      </w:tr>
+      <w:tr>
+        <w:trPr>
+          <w:trHeight w:val="272"/>
+        </w:trPr>
+        <w:tc>
+          <w:tcPr>
+            <w:tcW w:w="2785" w:type="dxa"/>
+          </w:tcPr>
+          <w:p>
+            <w:pPr>
+              <w:rPr>
+                <w:b/>
+              </w:rPr>
+            </w:pPr>
+            <w:r>
+              <w:rPr>
+                <w:b/>
+              </w:rPr>
+              <w:t>Bemenet</w:t>
+            </w:r>
+          </w:p>
+        </w:tc>
+        <w:tc>
+          <w:tcPr>
+            <w:tcW w:w="6178" w:type="dxa"/>
+          </w:tcPr>
+          <w:p>
+            <w:r>
+              <w:t>A rovarra meghívják a az eatSpore() függvényt.</w:t>
+            </w:r>
+          </w:p>
+        </w:tc>
+      </w:tr>
+      <w:tr>
+        <w:trPr>
+          <w:trHeight w:val="272"/>
+        </w:trPr>
+        <w:tc>
+          <w:tcPr>
+            <w:tcW w:w="2785" w:type="dxa"/>
+          </w:tcPr>
+          <w:p>
+            <w:pPr>
+              <w:rPr>
+                <w:b/>
+              </w:rPr>
+            </w:pPr>
+            <w:r>
+              <w:rPr>
+                <w:b/>
+              </w:rPr>
+              <w:t>Kommunikációs diagram</w:t>
+            </w:r>
+          </w:p>
+        </w:tc>
+        <w:tc>
+          <w:tcPr>
+            <w:tcW w:w="6178" w:type="dxa"/>
+          </w:tcPr>
+          <w:p>
+            <w:r>
+              <w:rPr>
+                <w:highlight w:val="yellow"/>
+              </w:rPr>
+              <w:t>x</w:t>
+            </w:r>
+          </w:p>
+        </w:tc>
+      </w:tr>
+      <w:tr>
+        <w:trPr>
+          <w:trHeight w:val="287"/>
+        </w:trPr>
+        <w:tc>
+          <w:tcPr>
+            <w:tcW w:w="2785" w:type="dxa"/>
+          </w:tcPr>
+          <w:p>
+            <w:pPr>
+              <w:rPr>
+                <w:b/>
+              </w:rPr>
+            </w:pPr>
+            <w:r>
+              <w:rPr>
+                <w:b/>
+              </w:rPr>
+              <w:t>Forgatókönyv</w:t>
+            </w:r>
+          </w:p>
+        </w:tc>
+        <w:tc>
+          <w:tcPr>
+            <w:tcW w:w="6178" w:type="dxa"/>
+          </w:tcPr>
+          <w:p>
+            <w:pPr>
+              <w:pStyle w:val="Listaszerbekezds"/>
+              <w:numPr>
+                <w:ilvl w:val="0"/>
+                <w:numId w:val="5"/>
+              </w:numPr>
+            </w:pPr>
+            <w:r>
+              <w:t>Létrejön a „t” tekton</w:t>
+            </w:r>
+          </w:p>
+          <w:p>
+            <w:pPr>
+              <w:pStyle w:val="Listaszerbekezds"/>
+              <w:numPr>
+                <w:ilvl w:val="0"/>
+                <w:numId w:val="5"/>
+              </w:numPr>
+            </w:pPr>
+            <w:r>
+              <w:t>Létrejön az „I” insect</w:t>
+            </w:r>
+          </w:p>
+          <w:p>
+            <w:pPr>
+              <w:pStyle w:val="Listaszerbekezds"/>
+              <w:numPr>
+                <w:ilvl w:val="0"/>
+                <w:numId w:val="5"/>
+              </w:numPr>
+            </w:pPr>
+            <w:r>
+              <w:t>Létrejön a „spore” spóra</w:t>
+            </w:r>
+          </w:p>
+          <w:p>
+            <w:pPr>
+              <w:pStyle w:val="Listaszerbekezds"/>
+              <w:numPr>
+                <w:ilvl w:val="0"/>
+                <w:numId w:val="5"/>
+              </w:numPr>
+            </w:pPr>
+            <w:r>
+              <w:lastRenderedPageBreak/>
+              <w:t>t-nek I hozzáadva, mint occupant</w:t>
+            </w:r>
+          </w:p>
+          <w:p>
+            <w:pPr>
+              <w:pStyle w:val="Listaszerbekezds"/>
+              <w:numPr>
+                <w:ilvl w:val="0"/>
+                <w:numId w:val="5"/>
+              </w:numPr>
+            </w:pPr>
+            <w:r>
+              <w:t xml:space="preserve">I-nek </w:t>
+            </w:r>
+            <w:r>
+              <w:t>t</w:t>
+            </w:r>
+            <w:r>
+              <w:t xml:space="preserve"> beállitva mint location</w:t>
+            </w:r>
+          </w:p>
+          <w:p>
+            <w:pPr>
+              <w:pStyle w:val="Listaszerbekezds"/>
+              <w:numPr>
+                <w:ilvl w:val="0"/>
+                <w:numId w:val="5"/>
+              </w:numPr>
+            </w:pPr>
+            <w:r>
+              <w:t>t</w:t>
+            </w:r>
+            <w:r>
+              <w:t>-</w:t>
+            </w:r>
+            <w:r>
+              <w:t>hez spore hozzáadva</w:t>
+            </w:r>
+          </w:p>
+          <w:p/>
+          <w:p>
+            <w:pPr>
+              <w:pStyle w:val="Listaszerbekezds"/>
+              <w:numPr>
+                <w:ilvl w:val="0"/>
+                <w:numId w:val="5"/>
+              </w:numPr>
+            </w:pPr>
+            <w:r>
+              <w:t>I-n meghívódik az eatSpore() metódus</w:t>
+            </w:r>
+          </w:p>
+          <w:p>
+            <w:pPr>
+              <w:pStyle w:val="Listaszerbekezds"/>
+              <w:numPr>
+                <w:ilvl w:val="0"/>
+                <w:numId w:val="5"/>
+              </w:numPr>
+            </w:pPr>
+            <w:r>
+              <w:t>t-n meghívódik az eatSpore(I) metódus</w:t>
+            </w:r>
+          </w:p>
+          <w:p>
+            <w:pPr>
+              <w:pStyle w:val="Listaszerbekezds"/>
+              <w:numPr>
+                <w:ilvl w:val="0"/>
+                <w:numId w:val="5"/>
+              </w:numPr>
+            </w:pPr>
+            <w:r>
+              <w:t>spore-n meghívódik az eatSpore(I) metódus</w:t>
+            </w:r>
+          </w:p>
+          <w:p>
+            <w:pPr>
+              <w:pStyle w:val="Listaszerbekezds"/>
+              <w:numPr>
+                <w:ilvl w:val="0"/>
+                <w:numId w:val="5"/>
+              </w:numPr>
+            </w:pPr>
+            <w:r>
+              <w:t xml:space="preserve">I-n meghívódik a </w:t>
+            </w:r>
+            <w:r>
+              <w:t>preventCut</w:t>
+            </w:r>
+            <w:r>
+              <w:t>() metódus</w:t>
+            </w:r>
+          </w:p>
+          <w:p>
+            <w:pPr>
+              <w:pStyle w:val="Listaszerbekezds"/>
+              <w:numPr>
+                <w:ilvl w:val="0"/>
+                <w:numId w:val="5"/>
+              </w:numPr>
+            </w:pPr>
+            <w:r>
+              <w:t>spore megsemmisül</w:t>
+            </w:r>
+          </w:p>
+        </w:tc>
+      </w:tr>
+    </w:tbl>
+    <w:p/>
+    <w:tbl>
+      <w:tblPr>
+        <w:tblW w:w="0" w:type="auto"/>
+        <w:tblBorders>
+          <w:top w:val="single" w:sz="4" w:space="0" w:color="auto"/>
+          <w:left w:val="single" w:sz="4" w:space="0" w:color="auto"/>
+          <w:bottom w:val="single" w:sz="4" w:space="0" w:color="auto"/>
+          <w:right w:val="single" w:sz="4" w:space="0" w:color="auto"/>
+          <w:insideH w:val="single" w:sz="4" w:space="0" w:color="auto"/>
+          <w:insideV w:val="single" w:sz="4" w:space="0" w:color="auto"/>
+        </w:tblBorders>
+        <w:tblLook w:val="01E0" w:firstRow="1" w:lastRow="1" w:firstColumn="1" w:lastColumn="1" w:noHBand="0" w:noVBand="0"/>
+      </w:tblPr>
+      <w:tblGrid>
+        <w:gridCol w:w="2785"/>
+        <w:gridCol w:w="6178"/>
+      </w:tblGrid>
+      <w:tr>
+        <w:trPr>
+          <w:trHeight w:val="257"/>
+        </w:trPr>
+        <w:tc>
+          <w:tcPr>
+            <w:tcW w:w="2785" w:type="dxa"/>
+            <w:tcBorders>
+              <w:top w:val="double" w:sz="4" w:space="0" w:color="auto"/>
+            </w:tcBorders>
+          </w:tcPr>
+          <w:p>
+            <w:pPr>
+              <w:rPr>
+                <w:b/>
+              </w:rPr>
+            </w:pPr>
+            <w:r>
+              <w:rPr>
+                <w:b/>
+              </w:rPr>
+              <w:t>Rövid leírás</w:t>
+            </w:r>
+          </w:p>
+        </w:tc>
+        <w:tc>
+          <w:tcPr>
+            <w:tcW w:w="6178" w:type="dxa"/>
+            <w:tcBorders>
+              <w:top w:val="double" w:sz="4" w:space="0" w:color="auto"/>
+            </w:tcBorders>
+          </w:tcPr>
+          <w:p>
+            <w:r>
+              <w:t>Az insect megeszik egy, a tektonján lévő, „</w:t>
+            </w:r>
+            <w:r>
+              <w:t>Speed</w:t>
+            </w:r>
+            <w:r>
+              <w:t>” spórát.</w:t>
+            </w:r>
+          </w:p>
+        </w:tc>
+      </w:tr>
+      <w:tr>
+        <w:trPr>
+          <w:trHeight w:val="272"/>
+        </w:trPr>
+        <w:tc>
+          <w:tcPr>
+            <w:tcW w:w="2785" w:type="dxa"/>
+          </w:tcPr>
+          <w:p>
+            <w:pPr>
+              <w:rPr>
+                <w:b/>
+              </w:rPr>
+            </w:pPr>
+            <w:r>
+              <w:rPr>
+                <w:b/>
+              </w:rPr>
+              <w:t>Aktorok</w:t>
+            </w:r>
+          </w:p>
+        </w:tc>
+        <w:tc>
+          <w:tcPr>
+            <w:tcW w:w="6178" w:type="dxa"/>
+          </w:tcPr>
+          <w:p>
+            <w:r>
+              <w:t>Tesztelő</w:t>
+            </w:r>
+          </w:p>
+        </w:tc>
+      </w:tr>
+      <w:tr>
+        <w:trPr>
+          <w:trHeight w:val="272"/>
+        </w:trPr>
+        <w:tc>
+          <w:tcPr>
+            <w:tcW w:w="2785" w:type="dxa"/>
+          </w:tcPr>
+          <w:p>
+            <w:pPr>
+              <w:rPr>
+                <w:b/>
+              </w:rPr>
+            </w:pPr>
+            <w:r>
+              <w:rPr>
+                <w:b/>
+              </w:rPr>
+              <w:t>Alapállapot</w:t>
+            </w:r>
+          </w:p>
+        </w:tc>
+        <w:tc>
+          <w:tcPr>
+            <w:tcW w:w="6178" w:type="dxa"/>
+          </w:tcPr>
+          <w:p>
+            <w:r>
+              <w:t xml:space="preserve">Létezik egy „t” tekton, amin tartózkodik az „I” insect. A tektonon van egy darab </w:t>
+            </w:r>
+            <w:r>
+              <w:t>Speed</w:t>
+            </w:r>
+            <w:r>
+              <w:t xml:space="preserve"> típusú spóra.</w:t>
+            </w:r>
+          </w:p>
+        </w:tc>
+      </w:tr>
+      <w:tr>
+        <w:trPr>
+          <w:trHeight w:val="272"/>
+        </w:trPr>
+        <w:tc>
+          <w:tcPr>
+            <w:tcW w:w="2785" w:type="dxa"/>
+          </w:tcPr>
+          <w:p>
+            <w:pPr>
+              <w:rPr>
+                <w:b/>
+              </w:rPr>
+            </w:pPr>
+            <w:r>
+              <w:rPr>
+                <w:b/>
+              </w:rPr>
+              <w:t>Bemenet</w:t>
+            </w:r>
+          </w:p>
+        </w:tc>
+        <w:tc>
+          <w:tcPr>
+            <w:tcW w:w="6178" w:type="dxa"/>
+          </w:tcPr>
+          <w:p>
+            <w:r>
+              <w:t>A rovarra meghívják a az eatSpore() függvényt.</w:t>
+            </w:r>
+          </w:p>
+        </w:tc>
+      </w:tr>
+      <w:tr>
+        <w:trPr>
+          <w:trHeight w:val="272"/>
+        </w:trPr>
+        <w:tc>
+          <w:tcPr>
+            <w:tcW w:w="2785" w:type="dxa"/>
+          </w:tcPr>
+          <w:p>
+            <w:pPr>
+              <w:rPr>
+                <w:b/>
+              </w:rPr>
+            </w:pPr>
+            <w:r>
+              <w:rPr>
+                <w:b/>
+              </w:rPr>
+              <w:t>Kommunikációs diagram</w:t>
+            </w:r>
+          </w:p>
+        </w:tc>
+        <w:tc>
+          <w:tcPr>
+            <w:tcW w:w="6178" w:type="dxa"/>
+          </w:tcPr>
+          <w:p>
+            <w:r>
+              <w:rPr>
+                <w:highlight w:val="yellow"/>
+              </w:rPr>
+              <w:t>x</w:t>
+            </w:r>
+          </w:p>
+        </w:tc>
+      </w:tr>
+      <w:tr>
+        <w:trPr>
+          <w:trHeight w:val="287"/>
+        </w:trPr>
+        <w:tc>
+          <w:tcPr>
+            <w:tcW w:w="2785" w:type="dxa"/>
+          </w:tcPr>
+          <w:p>
+            <w:pPr>
+              <w:rPr>
+                <w:b/>
+              </w:rPr>
+            </w:pPr>
+            <w:r>
+              <w:rPr>
+                <w:b/>
+              </w:rPr>
+              <w:t>Forgatókönyv</w:t>
+            </w:r>
+          </w:p>
+        </w:tc>
+        <w:tc>
+          <w:tcPr>
+            <w:tcW w:w="6178" w:type="dxa"/>
+          </w:tcPr>
+          <w:p>
+            <w:pPr>
+              <w:pStyle w:val="Listaszerbekezds"/>
+              <w:numPr>
+                <w:ilvl w:val="0"/>
+                <w:numId w:val="6"/>
+              </w:numPr>
+            </w:pPr>
+            <w:r>
+              <w:t>Létrejön a „t” tekton</w:t>
+            </w:r>
+          </w:p>
+          <w:p>
+            <w:pPr>
+              <w:pStyle w:val="Listaszerbekezds"/>
+              <w:numPr>
+                <w:ilvl w:val="0"/>
+                <w:numId w:val="6"/>
+              </w:numPr>
+            </w:pPr>
+            <w:r>
+              <w:t>Létrejön az „I” insect</w:t>
+            </w:r>
+          </w:p>
+          <w:p>
+            <w:pPr>
+              <w:pStyle w:val="Listaszerbekezds"/>
+              <w:numPr>
+                <w:ilvl w:val="0"/>
+                <w:numId w:val="6"/>
+              </w:numPr>
+            </w:pPr>
+            <w:r>
+              <w:t>Létrejön a „spore” spóra</w:t>
+            </w:r>
+          </w:p>
+          <w:p>
+            <w:pPr>
+              <w:pStyle w:val="Listaszerbekezds"/>
+              <w:numPr>
+                <w:ilvl w:val="0"/>
+                <w:numId w:val="6"/>
+              </w:numPr>
+            </w:pPr>
+            <w:r>
+              <w:t>t-nek I hozzáadva, mint occupant</w:t>
+            </w:r>
+          </w:p>
+          <w:p>
+            <w:pPr>
+              <w:pStyle w:val="Listaszerbekezds"/>
+              <w:numPr>
+                <w:ilvl w:val="0"/>
+                <w:numId w:val="6"/>
+              </w:numPr>
+            </w:pPr>
+            <w:r>
+              <w:t xml:space="preserve">I-nek </w:t>
+            </w:r>
+            <w:r>
+              <w:t>t</w:t>
+            </w:r>
+            <w:r>
+              <w:t xml:space="preserve"> beállitva mint location</w:t>
+            </w:r>
+          </w:p>
+          <w:p>
+            <w:pPr>
+              <w:pStyle w:val="Listaszerbekezds"/>
+              <w:numPr>
+                <w:ilvl w:val="0"/>
+                <w:numId w:val="6"/>
+              </w:numPr>
+            </w:pPr>
+            <w:r>
+              <w:t>t</w:t>
+            </w:r>
+            <w:r>
+              <w:t>-</w:t>
+            </w:r>
+            <w:r>
+              <w:t>hez spore hozzáadva</w:t>
+            </w:r>
+          </w:p>
+          <w:p/>
+          <w:p>
+            <w:pPr>
+              <w:pStyle w:val="Listaszerbekezds"/>
+              <w:numPr>
+                <w:ilvl w:val="0"/>
+                <w:numId w:val="6"/>
+              </w:numPr>
+            </w:pPr>
+            <w:r>
+              <w:t>I-n meghívódik az eatSpore() metódus</w:t>
+            </w:r>
+          </w:p>
+          <w:p>
+            <w:pPr>
+              <w:pStyle w:val="Listaszerbekezds"/>
+              <w:numPr>
+                <w:ilvl w:val="0"/>
+                <w:numId w:val="6"/>
+              </w:numPr>
+            </w:pPr>
+            <w:r>
+              <w:t>t-n meghívódik az eatSpore(I) metódus</w:t>
+            </w:r>
+          </w:p>
+          <w:p>
+            <w:pPr>
+              <w:pStyle w:val="Listaszerbekezds"/>
+              <w:numPr>
+                <w:ilvl w:val="0"/>
+                <w:numId w:val="6"/>
+              </w:numPr>
+            </w:pPr>
+            <w:r>
+              <w:t>spore-n meghívódik az eatSpore(I) metódus</w:t>
+            </w:r>
+          </w:p>
+          <w:p>
+            <w:pPr>
+              <w:pStyle w:val="Listaszerbekezds"/>
+              <w:numPr>
+                <w:ilvl w:val="0"/>
+                <w:numId w:val="6"/>
+              </w:numPr>
+            </w:pPr>
+            <w:r>
+              <w:t xml:space="preserve">I-n meghívódik a </w:t>
+            </w:r>
+            <w:r>
+              <w:t>beFast</w:t>
+            </w:r>
+            <w:r>
+              <w:t>() metódus</w:t>
+            </w:r>
+          </w:p>
+          <w:p>
+            <w:pPr>
+              <w:pStyle w:val="Listaszerbekezds"/>
+              <w:numPr>
+                <w:ilvl w:val="0"/>
+                <w:numId w:val="6"/>
+              </w:numPr>
+            </w:pPr>
+            <w:r>
+              <w:t>spore megsemmisül</w:t>
+            </w:r>
+          </w:p>
+        </w:tc>
+      </w:tr>
+    </w:tbl>
+    <w:p/>
+    <w:tbl>
+      <w:tblPr>
+        <w:tblW w:w="0" w:type="auto"/>
+        <w:tblBorders>
+          <w:top w:val="single" w:sz="4" w:space="0" w:color="auto"/>
+          <w:left w:val="single" w:sz="4" w:space="0" w:color="auto"/>
+          <w:bottom w:val="single" w:sz="4" w:space="0" w:color="auto"/>
+          <w:right w:val="single" w:sz="4" w:space="0" w:color="auto"/>
+          <w:insideH w:val="single" w:sz="4" w:space="0" w:color="auto"/>
+          <w:insideV w:val="single" w:sz="4" w:space="0" w:color="auto"/>
+        </w:tblBorders>
+        <w:tblLook w:val="01E0" w:firstRow="1" w:lastRow="1" w:firstColumn="1" w:lastColumn="1" w:noHBand="0" w:noVBand="0"/>
+      </w:tblPr>
+      <w:tblGrid>
+        <w:gridCol w:w="2785"/>
+        <w:gridCol w:w="6178"/>
+      </w:tblGrid>
+      <w:tr>
+        <w:trPr>
+          <w:trHeight w:val="257"/>
+        </w:trPr>
+        <w:tc>
+          <w:tcPr>
+            <w:tcW w:w="2785" w:type="dxa"/>
+            <w:tcBorders>
+              <w:top w:val="double" w:sz="4" w:space="0" w:color="auto"/>
+            </w:tcBorders>
+          </w:tcPr>
+          <w:p>
+            <w:pPr>
+              <w:rPr>
+                <w:b/>
+              </w:rPr>
+            </w:pPr>
+            <w:r>
+              <w:rPr>
+                <w:b/>
+              </w:rPr>
+              <w:t>Rövid leírás</w:t>
+            </w:r>
+          </w:p>
+        </w:tc>
+        <w:tc>
+          <w:tcPr>
+            <w:tcW w:w="6178" w:type="dxa"/>
+            <w:tcBorders>
+              <w:top w:val="double" w:sz="4" w:space="0" w:color="auto"/>
+            </w:tcBorders>
+          </w:tcPr>
+          <w:p>
+            <w:r>
+              <w:t>Az insect megeszik egy, a tektonján lévő, „</w:t>
+            </w:r>
+            <w:r>
+              <w:t>Slowness</w:t>
+            </w:r>
+            <w:r>
+              <w:t>” spórát.</w:t>
+            </w:r>
+          </w:p>
+        </w:tc>
+      </w:tr>
+      <w:tr>
+        <w:trPr>
+          <w:trHeight w:val="272"/>
+        </w:trPr>
+        <w:tc>
+          <w:tcPr>
+            <w:tcW w:w="2785" w:type="dxa"/>
+          </w:tcPr>
+          <w:p>
+            <w:pPr>
+              <w:rPr>
+                <w:b/>
+              </w:rPr>
+            </w:pPr>
+            <w:r>
+              <w:rPr>
+                <w:b/>
+              </w:rPr>
+              <w:t>Aktorok</w:t>
+            </w:r>
+          </w:p>
+        </w:tc>
+        <w:tc>
+          <w:tcPr>
+            <w:tcW w:w="6178" w:type="dxa"/>
+          </w:tcPr>
+          <w:p>
+            <w:r>
+              <w:t>Tesztelő</w:t>
+            </w:r>
+          </w:p>
+        </w:tc>
+      </w:tr>
+      <w:tr>
+        <w:trPr>
+          <w:trHeight w:val="272"/>
+        </w:trPr>
+        <w:tc>
+          <w:tcPr>
+            <w:tcW w:w="2785" w:type="dxa"/>
+          </w:tcPr>
+          <w:p>
+            <w:pPr>
+              <w:rPr>
+                <w:b/>
+              </w:rPr>
+            </w:pPr>
+            <w:r>
+              <w:rPr>
+                <w:b/>
+              </w:rPr>
+              <w:t>Alapállapot</w:t>
+            </w:r>
+          </w:p>
+        </w:tc>
+        <w:tc>
+          <w:tcPr>
+            <w:tcW w:w="6178" w:type="dxa"/>
+          </w:tcPr>
+          <w:p>
+            <w:r>
+              <w:t xml:space="preserve">Létezik egy „t” tekton, amin tartózkodik az „I” insect. A tektonon van egy darab </w:t>
+            </w:r>
+            <w:r>
+              <w:t>Slowness</w:t>
+            </w:r>
+            <w:r>
+              <w:t xml:space="preserve"> típusú spóra.</w:t>
+            </w:r>
+          </w:p>
+        </w:tc>
+      </w:tr>
+      <w:tr>
+        <w:trPr>
+          <w:trHeight w:val="272"/>
+        </w:trPr>
+        <w:tc>
+          <w:tcPr>
+            <w:tcW w:w="2785" w:type="dxa"/>
+          </w:tcPr>
+          <w:p>
+            <w:pPr>
+              <w:rPr>
+                <w:b/>
+              </w:rPr>
+            </w:pPr>
+            <w:r>
+              <w:rPr>
+                <w:b/>
+              </w:rPr>
+              <w:t>Bemenet</w:t>
+            </w:r>
+          </w:p>
+        </w:tc>
+        <w:tc>
+          <w:tcPr>
+            <w:tcW w:w="6178" w:type="dxa"/>
+          </w:tcPr>
+          <w:p>
+            <w:r>
+              <w:t>A rovarra meghívják a az eatSpore() függvényt.</w:t>
+            </w:r>
+          </w:p>
+        </w:tc>
+      </w:tr>
+      <w:tr>
+        <w:trPr>
+          <w:trHeight w:val="272"/>
+        </w:trPr>
+        <w:tc>
+          <w:tcPr>
+            <w:tcW w:w="2785" w:type="dxa"/>
+          </w:tcPr>
+          <w:p>
+            <w:pPr>
+              <w:rPr>
+                <w:b/>
+              </w:rPr>
+            </w:pPr>
+            <w:r>
+              <w:rPr>
+                <w:b/>
+              </w:rPr>
+              <w:t>Kommunikációs diagram</w:t>
+            </w:r>
+          </w:p>
+        </w:tc>
+        <w:tc>
+          <w:tcPr>
+            <w:tcW w:w="6178" w:type="dxa"/>
+          </w:tcPr>
+          <w:p>
+            <w:r>
+              <w:rPr>
+                <w:highlight w:val="yellow"/>
+              </w:rPr>
+              <w:t>x</w:t>
+            </w:r>
+          </w:p>
+        </w:tc>
+      </w:tr>
+      <w:tr>
+        <w:trPr>
+          <w:trHeight w:val="287"/>
+        </w:trPr>
+        <w:tc>
+          <w:tcPr>
+            <w:tcW w:w="2785" w:type="dxa"/>
+          </w:tcPr>
+          <w:p>
+            <w:pPr>
+              <w:rPr>
+                <w:b/>
+              </w:rPr>
+            </w:pPr>
+            <w:r>
+              <w:rPr>
+                <w:b/>
+              </w:rPr>
+              <w:t>Forgatókönyv</w:t>
+            </w:r>
+          </w:p>
+        </w:tc>
+        <w:tc>
+          <w:tcPr>
+            <w:tcW w:w="6178" w:type="dxa"/>
+          </w:tcPr>
+          <w:p>
+            <w:pPr>
+              <w:pStyle w:val="Listaszerbekezds"/>
+              <w:numPr>
+                <w:ilvl w:val="0"/>
+                <w:numId w:val="7"/>
+              </w:numPr>
+            </w:pPr>
+            <w:r>
+              <w:t>Létrejön a „t” tekton</w:t>
+            </w:r>
+          </w:p>
+          <w:p>
+            <w:pPr>
+              <w:pStyle w:val="Listaszerbekezds"/>
+              <w:numPr>
+                <w:ilvl w:val="0"/>
+                <w:numId w:val="7"/>
+              </w:numPr>
+            </w:pPr>
+            <w:r>
+              <w:t>Létrejön az „I” insect</w:t>
+            </w:r>
+          </w:p>
+          <w:p>
+            <w:pPr>
+              <w:pStyle w:val="Listaszerbekezds"/>
+              <w:numPr>
+                <w:ilvl w:val="0"/>
+                <w:numId w:val="7"/>
+              </w:numPr>
+            </w:pPr>
+            <w:r>
+              <w:t>Létrejön a „spore” spóra</w:t>
+            </w:r>
+          </w:p>
+          <w:p>
+            <w:pPr>
+              <w:pStyle w:val="Listaszerbekezds"/>
+              <w:numPr>
+                <w:ilvl w:val="0"/>
+                <w:numId w:val="7"/>
+              </w:numPr>
+            </w:pPr>
+            <w:r>
+              <w:t>t-nek I hozzáadva, mint occupant</w:t>
+            </w:r>
+          </w:p>
+          <w:p>
+            <w:pPr>
+              <w:pStyle w:val="Listaszerbekezds"/>
+              <w:numPr>
+                <w:ilvl w:val="0"/>
+                <w:numId w:val="7"/>
+              </w:numPr>
+            </w:pPr>
+            <w:r>
+              <w:t xml:space="preserve">I-nek </w:t>
+            </w:r>
+            <w:r>
+              <w:t>t</w:t>
+            </w:r>
+            <w:r>
+              <w:t xml:space="preserve"> beállitva mint location</w:t>
+            </w:r>
+          </w:p>
+          <w:p>
+            <w:pPr>
+              <w:pStyle w:val="Listaszerbekezds"/>
+              <w:numPr>
+                <w:ilvl w:val="0"/>
+                <w:numId w:val="7"/>
+              </w:numPr>
+            </w:pPr>
+            <w:r>
+              <w:t>t</w:t>
+            </w:r>
+            <w:r>
+              <w:t>-</w:t>
+            </w:r>
+            <w:r>
+              <w:t>hez spore hozzáadva</w:t>
+            </w:r>
+          </w:p>
+          <w:p/>
+          <w:p>
+            <w:pPr>
+              <w:pStyle w:val="Listaszerbekezds"/>
+              <w:numPr>
+                <w:ilvl w:val="0"/>
+                <w:numId w:val="7"/>
+              </w:numPr>
+            </w:pPr>
+            <w:r>
+              <w:t>I-n meghívódik az eatSpore() metódus</w:t>
+            </w:r>
+          </w:p>
+          <w:p>
+            <w:pPr>
+              <w:pStyle w:val="Listaszerbekezds"/>
+              <w:numPr>
+                <w:ilvl w:val="0"/>
+                <w:numId w:val="7"/>
+              </w:numPr>
+            </w:pPr>
+            <w:r>
+              <w:t>t-n meghívódik az eatSpore(I) metódus</w:t>
+            </w:r>
+          </w:p>
+          <w:p>
+            <w:pPr>
+              <w:pStyle w:val="Listaszerbekezds"/>
+              <w:numPr>
+                <w:ilvl w:val="0"/>
+                <w:numId w:val="7"/>
+              </w:numPr>
+            </w:pPr>
+            <w:r>
+              <w:t>spore-n meghívódik az eatSpore(I) metódus</w:t>
+            </w:r>
+          </w:p>
+          <w:p>
+            <w:pPr>
+              <w:pStyle w:val="Listaszerbekezds"/>
+              <w:numPr>
+                <w:ilvl w:val="0"/>
+                <w:numId w:val="7"/>
+              </w:numPr>
+            </w:pPr>
+            <w:r>
+              <w:t xml:space="preserve">I-n meghívódik a </w:t>
+            </w:r>
+            <w:r>
+              <w:t>beSlow</w:t>
+            </w:r>
+            <w:r>
+              <w:t>() metódus</w:t>
+            </w:r>
+          </w:p>
+          <w:p>
+            <w:pPr>
+              <w:pStyle w:val="Listaszerbekezds"/>
+              <w:numPr>
+                <w:ilvl w:val="0"/>
+                <w:numId w:val="7"/>
+              </w:numPr>
+            </w:pPr>
+            <w:r>
+              <w:t>spore megsemmisül</w:t>
+            </w:r>
+          </w:p>
         </w:tc>
       </w:tr>
     </w:tbl>
@@ -207,6 +1791,7 @@
         <w:pStyle w:val="Cmsor20"/>
       </w:pPr>
       <w:r>
+        <w:lastRenderedPageBreak/>
         <w:t>A szkeleton kezelői felületének terve, dialógusok</w:t>
       </w:r>
     </w:p>
@@ -386,7 +1971,7 @@
           </w:tcPr>
           <w:p>
             <w:r>
-              <w:t>…</w:t>
+              <w:t>2025.03.14 12:00</w:t>
             </w:r>
           </w:p>
         </w:tc>
@@ -396,7 +1981,10 @@
           </w:tcPr>
           <w:p>
             <w:r>
-              <w:t>…</w:t>
+              <w:t>1,5</w:t>
+            </w:r>
+            <w:r>
+              <w:t xml:space="preserve"> óra</w:t>
             </w:r>
           </w:p>
         </w:tc>
@@ -406,7 +1994,7 @@
           </w:tcPr>
           <w:p>
             <w:r>
-              <w:t>…</w:t>
+              <w:t>Guzmics</w:t>
             </w:r>
           </w:p>
         </w:tc>
@@ -416,7 +2004,161 @@
           </w:tcPr>
           <w:p>
             <w:r>
-              <w:t>…</w:t>
+              <w:t>Állapotdiagram</w:t>
+            </w:r>
+            <w:r>
+              <w:t>ok javítása</w:t>
+            </w:r>
+          </w:p>
+        </w:tc>
+      </w:tr>
+      <w:tr>
+        <w:tc>
+          <w:tcPr>
+            <w:tcW w:w="2214" w:type="dxa"/>
+          </w:tcPr>
+          <w:p>
+            <w:r>
+              <w:t>202</w:t>
+            </w:r>
+            <w:r>
+              <w:t>5</w:t>
+            </w:r>
+            <w:r>
+              <w:t>.03.1</w:t>
+            </w:r>
+            <w:r>
+              <w:t>4</w:t>
+            </w:r>
+            <w:r>
+              <w:t xml:space="preserve"> 21:00</w:t>
+            </w:r>
+          </w:p>
+        </w:tc>
+        <w:tc>
+          <w:tcPr>
+            <w:tcW w:w="2214" w:type="dxa"/>
+          </w:tcPr>
+          <w:p>
+            <w:r>
+              <w:t>2 óra</w:t>
+            </w:r>
+          </w:p>
+        </w:tc>
+        <w:tc>
+          <w:tcPr>
+            <w:tcW w:w="2214" w:type="dxa"/>
+          </w:tcPr>
+          <w:p>
+            <w:r>
+              <w:t>Bencze</w:t>
+            </w:r>
+          </w:p>
+          <w:p>
+            <w:r>
+              <w:t>Guzmics</w:t>
+            </w:r>
+          </w:p>
+          <w:p>
+            <w:r>
+              <w:t>Taba</w:t>
+            </w:r>
+          </w:p>
+        </w:tc>
+        <w:tc>
+          <w:tcPr>
+            <w:tcW w:w="2214" w:type="dxa"/>
+          </w:tcPr>
+          <w:p>
+            <w:r>
+              <w:t>A szkeleton tervezése feladat előkészítése, csapat ütemtervének a megbeszélése</w:t>
+            </w:r>
+          </w:p>
+        </w:tc>
+      </w:tr>
+      <w:tr>
+        <w:tc>
+          <w:tcPr>
+            <w:tcW w:w="2214" w:type="dxa"/>
+          </w:tcPr>
+          <w:p>
+            <w:r>
+              <w:t>2025.03.16 9:00</w:t>
+            </w:r>
+          </w:p>
+        </w:tc>
+        <w:tc>
+          <w:tcPr>
+            <w:tcW w:w="2214" w:type="dxa"/>
+          </w:tcPr>
+          <w:p>
+            <w:r>
+              <w:t>3 óra</w:t>
+            </w:r>
+          </w:p>
+        </w:tc>
+        <w:tc>
+          <w:tcPr>
+            <w:tcW w:w="2214" w:type="dxa"/>
+          </w:tcPr>
+          <w:p>
+            <w:r>
+              <w:t>Guzmics</w:t>
+            </w:r>
+          </w:p>
+        </w:tc>
+        <w:tc>
+          <w:tcPr>
+            <w:tcW w:w="2214" w:type="dxa"/>
+          </w:tcPr>
+          <w:p>
+            <w:r>
+              <w:t>Use-case leírások készítése</w:t>
+            </w:r>
+          </w:p>
+        </w:tc>
+      </w:tr>
+      <w:tr>
+        <w:tc>
+          <w:tcPr>
+            <w:tcW w:w="2214" w:type="dxa"/>
+          </w:tcPr>
+          <w:p>
+            <w:r>
+              <w:t>2025.03.16</w:t>
+            </w:r>
+            <w:r>
+              <w:t xml:space="preserve"> 20:00</w:t>
+            </w:r>
+          </w:p>
+        </w:tc>
+        <w:tc>
+          <w:tcPr>
+            <w:tcW w:w="2214" w:type="dxa"/>
+          </w:tcPr>
+          <w:p>
+            <w:r>
+              <w:t>1,5 óra</w:t>
+            </w:r>
+          </w:p>
+        </w:tc>
+        <w:tc>
+          <w:tcPr>
+            <w:tcW w:w="2214" w:type="dxa"/>
+          </w:tcPr>
+          <w:p>
+            <w:r>
+              <w:t>Guzmics</w:t>
+            </w:r>
+          </w:p>
+        </w:tc>
+        <w:tc>
+          <w:tcPr>
+            <w:tcW w:w="2214" w:type="dxa"/>
+          </w:tcPr>
+          <w:p>
+            <w:r>
+              <w:t>Komm. és szekv. diagrammok befejezése és use-casek pontosítása</w:t>
             </w:r>
           </w:p>
         </w:tc>
@@ -567,7 +2309,7 @@
         <w:noProof/>
         <w:lang w:val="en-US"/>
       </w:rPr>
-      <w:t>2025-03-10</w:t>
+      <w:t>2025-03-16</w:t>
     </w:r>
     <w:r>
       <w:rPr>
@@ -611,15 +2353,7 @@
       </w:rPr>
     </w:pPr>
     <w:r>
-      <w:t xml:space="preserve">5. </w:t>
-    </w:r>
-    <w:proofErr w:type="spellStart"/>
-    <w:r>
-      <w:t>Szkeleton</w:t>
-    </w:r>
-    <w:proofErr w:type="spellEnd"/>
-    <w:r>
-      <w:t xml:space="preserve"> tervezése</w:t>
+      <w:t>5. Szkeleton tervezése</w:t>
     </w:r>
     <w:r>
       <w:tab/>
@@ -627,7 +2361,6 @@
     <w:r>
       <w:tab/>
     </w:r>
-    <w:proofErr w:type="spellStart"/>
     <w:r>
       <w:rPr>
         <w:iCs/>
@@ -635,7 +2368,6 @@
       </w:rPr>
       <w:t>bandITs</w:t>
     </w:r>
-    <w:proofErr w:type="spellEnd"/>
   </w:p>
   <w:p>
     <w:pPr>
@@ -929,6 +2661,350 @@
     </w:lvl>
   </w:abstractNum>
   <w:abstractNum w:abstractNumId="2" w15:restartNumberingAfterBreak="0">
+    <w:nsid w:val="259C0086"/>
+    <w:multiLevelType w:val="hybridMultilevel"/>
+    <w:tmpl w:val="0E262C26"/>
+    <w:lvl w:ilvl="0" w:tplc="FFFFFFFF">
+      <w:start w:val="1"/>
+      <w:numFmt w:val="decimal"/>
+      <w:lvlText w:val="%1."/>
+      <w:lvlJc w:val="left"/>
+      <w:pPr>
+        <w:ind w:left="720" w:hanging="360"/>
+      </w:pPr>
+    </w:lvl>
+    <w:lvl w:ilvl="1" w:tplc="FFFFFFFF" w:tentative="1">
+      <w:start w:val="1"/>
+      <w:numFmt w:val="lowerLetter"/>
+      <w:lvlText w:val="%2."/>
+      <w:lvlJc w:val="left"/>
+      <w:pPr>
+        <w:ind w:left="1440" w:hanging="360"/>
+      </w:pPr>
+    </w:lvl>
+    <w:lvl w:ilvl="2" w:tplc="FFFFFFFF" w:tentative="1">
+      <w:start w:val="1"/>
+      <w:numFmt w:val="lowerRoman"/>
+      <w:lvlText w:val="%3."/>
+      <w:lvlJc w:val="right"/>
+      <w:pPr>
+        <w:ind w:left="2160" w:hanging="180"/>
+      </w:pPr>
+    </w:lvl>
+    <w:lvl w:ilvl="3" w:tplc="FFFFFFFF" w:tentative="1">
+      <w:start w:val="1"/>
+      <w:numFmt w:val="decimal"/>
+      <w:lvlText w:val="%4."/>
+      <w:lvlJc w:val="left"/>
+      <w:pPr>
+        <w:ind w:left="2880" w:hanging="360"/>
+      </w:pPr>
+    </w:lvl>
+    <w:lvl w:ilvl="4" w:tplc="FFFFFFFF" w:tentative="1">
+      <w:start w:val="1"/>
+      <w:numFmt w:val="lowerLetter"/>
+      <w:lvlText w:val="%5."/>
+      <w:lvlJc w:val="left"/>
+      <w:pPr>
+        <w:ind w:left="3600" w:hanging="360"/>
+      </w:pPr>
+    </w:lvl>
+    <w:lvl w:ilvl="5" w:tplc="FFFFFFFF" w:tentative="1">
+      <w:start w:val="1"/>
+      <w:numFmt w:val="lowerRoman"/>
+      <w:lvlText w:val="%6."/>
+      <w:lvlJc w:val="right"/>
+      <w:pPr>
+        <w:ind w:left="4320" w:hanging="180"/>
+      </w:pPr>
+    </w:lvl>
+    <w:lvl w:ilvl="6" w:tplc="FFFFFFFF" w:tentative="1">
+      <w:start w:val="1"/>
+      <w:numFmt w:val="decimal"/>
+      <w:lvlText w:val="%7."/>
+      <w:lvlJc w:val="left"/>
+      <w:pPr>
+        <w:ind w:left="5040" w:hanging="360"/>
+      </w:pPr>
+    </w:lvl>
+    <w:lvl w:ilvl="7" w:tplc="FFFFFFFF" w:tentative="1">
+      <w:start w:val="1"/>
+      <w:numFmt w:val="lowerLetter"/>
+      <w:lvlText w:val="%8."/>
+      <w:lvlJc w:val="left"/>
+      <w:pPr>
+        <w:ind w:left="5760" w:hanging="360"/>
+      </w:pPr>
+    </w:lvl>
+    <w:lvl w:ilvl="8" w:tplc="FFFFFFFF" w:tentative="1">
+      <w:start w:val="1"/>
+      <w:numFmt w:val="lowerRoman"/>
+      <w:lvlText w:val="%9."/>
+      <w:lvlJc w:val="right"/>
+      <w:pPr>
+        <w:ind w:left="6480" w:hanging="180"/>
+      </w:pPr>
+    </w:lvl>
+  </w:abstractNum>
+  <w:abstractNum w:abstractNumId="3" w15:restartNumberingAfterBreak="0">
+    <w:nsid w:val="302944E4"/>
+    <w:multiLevelType w:val="hybridMultilevel"/>
+    <w:tmpl w:val="0E262C26"/>
+    <w:lvl w:ilvl="0" w:tplc="FFFFFFFF">
+      <w:start w:val="1"/>
+      <w:numFmt w:val="decimal"/>
+      <w:lvlText w:val="%1."/>
+      <w:lvlJc w:val="left"/>
+      <w:pPr>
+        <w:ind w:left="720" w:hanging="360"/>
+      </w:pPr>
+    </w:lvl>
+    <w:lvl w:ilvl="1" w:tplc="FFFFFFFF" w:tentative="1">
+      <w:start w:val="1"/>
+      <w:numFmt w:val="lowerLetter"/>
+      <w:lvlText w:val="%2."/>
+      <w:lvlJc w:val="left"/>
+      <w:pPr>
+        <w:ind w:left="1440" w:hanging="360"/>
+      </w:pPr>
+    </w:lvl>
+    <w:lvl w:ilvl="2" w:tplc="FFFFFFFF" w:tentative="1">
+      <w:start w:val="1"/>
+      <w:numFmt w:val="lowerRoman"/>
+      <w:lvlText w:val="%3."/>
+      <w:lvlJc w:val="right"/>
+      <w:pPr>
+        <w:ind w:left="2160" w:hanging="180"/>
+      </w:pPr>
+    </w:lvl>
+    <w:lvl w:ilvl="3" w:tplc="FFFFFFFF" w:tentative="1">
+      <w:start w:val="1"/>
+      <w:numFmt w:val="decimal"/>
+      <w:lvlText w:val="%4."/>
+      <w:lvlJc w:val="left"/>
+      <w:pPr>
+        <w:ind w:left="2880" w:hanging="360"/>
+      </w:pPr>
+    </w:lvl>
+    <w:lvl w:ilvl="4" w:tplc="FFFFFFFF" w:tentative="1">
+      <w:start w:val="1"/>
+      <w:numFmt w:val="lowerLetter"/>
+      <w:lvlText w:val="%5."/>
+      <w:lvlJc w:val="left"/>
+      <w:pPr>
+        <w:ind w:left="3600" w:hanging="360"/>
+      </w:pPr>
+    </w:lvl>
+    <w:lvl w:ilvl="5" w:tplc="FFFFFFFF" w:tentative="1">
+      <w:start w:val="1"/>
+      <w:numFmt w:val="lowerRoman"/>
+      <w:lvlText w:val="%6."/>
+      <w:lvlJc w:val="right"/>
+      <w:pPr>
+        <w:ind w:left="4320" w:hanging="180"/>
+      </w:pPr>
+    </w:lvl>
+    <w:lvl w:ilvl="6" w:tplc="FFFFFFFF" w:tentative="1">
+      <w:start w:val="1"/>
+      <w:numFmt w:val="decimal"/>
+      <w:lvlText w:val="%7."/>
+      <w:lvlJc w:val="left"/>
+      <w:pPr>
+        <w:ind w:left="5040" w:hanging="360"/>
+      </w:pPr>
+    </w:lvl>
+    <w:lvl w:ilvl="7" w:tplc="FFFFFFFF" w:tentative="1">
+      <w:start w:val="1"/>
+      <w:numFmt w:val="lowerLetter"/>
+      <w:lvlText w:val="%8."/>
+      <w:lvlJc w:val="left"/>
+      <w:pPr>
+        <w:ind w:left="5760" w:hanging="360"/>
+      </w:pPr>
+    </w:lvl>
+    <w:lvl w:ilvl="8" w:tplc="FFFFFFFF" w:tentative="1">
+      <w:start w:val="1"/>
+      <w:numFmt w:val="lowerRoman"/>
+      <w:lvlText w:val="%9."/>
+      <w:lvlJc w:val="right"/>
+      <w:pPr>
+        <w:ind w:left="6480" w:hanging="180"/>
+      </w:pPr>
+    </w:lvl>
+  </w:abstractNum>
+  <w:abstractNum w:abstractNumId="4" w15:restartNumberingAfterBreak="0">
+    <w:nsid w:val="40B63548"/>
+    <w:multiLevelType w:val="hybridMultilevel"/>
+    <w:tmpl w:val="0E262C26"/>
+    <w:lvl w:ilvl="0" w:tplc="FFFFFFFF">
+      <w:start w:val="1"/>
+      <w:numFmt w:val="decimal"/>
+      <w:lvlText w:val="%1."/>
+      <w:lvlJc w:val="left"/>
+      <w:pPr>
+        <w:ind w:left="720" w:hanging="360"/>
+      </w:pPr>
+    </w:lvl>
+    <w:lvl w:ilvl="1" w:tplc="FFFFFFFF" w:tentative="1">
+      <w:start w:val="1"/>
+      <w:numFmt w:val="lowerLetter"/>
+      <w:lvlText w:val="%2."/>
+      <w:lvlJc w:val="left"/>
+      <w:pPr>
+        <w:ind w:left="1440" w:hanging="360"/>
+      </w:pPr>
+    </w:lvl>
+    <w:lvl w:ilvl="2" w:tplc="FFFFFFFF" w:tentative="1">
+      <w:start w:val="1"/>
+      <w:numFmt w:val="lowerRoman"/>
+      <w:lvlText w:val="%3."/>
+      <w:lvlJc w:val="right"/>
+      <w:pPr>
+        <w:ind w:left="2160" w:hanging="180"/>
+      </w:pPr>
+    </w:lvl>
+    <w:lvl w:ilvl="3" w:tplc="FFFFFFFF" w:tentative="1">
+      <w:start w:val="1"/>
+      <w:numFmt w:val="decimal"/>
+      <w:lvlText w:val="%4."/>
+      <w:lvlJc w:val="left"/>
+      <w:pPr>
+        <w:ind w:left="2880" w:hanging="360"/>
+      </w:pPr>
+    </w:lvl>
+    <w:lvl w:ilvl="4" w:tplc="FFFFFFFF" w:tentative="1">
+      <w:start w:val="1"/>
+      <w:numFmt w:val="lowerLetter"/>
+      <w:lvlText w:val="%5."/>
+      <w:lvlJc w:val="left"/>
+      <w:pPr>
+        <w:ind w:left="3600" w:hanging="360"/>
+      </w:pPr>
+    </w:lvl>
+    <w:lvl w:ilvl="5" w:tplc="FFFFFFFF" w:tentative="1">
+      <w:start w:val="1"/>
+      <w:numFmt w:val="lowerRoman"/>
+      <w:lvlText w:val="%6."/>
+      <w:lvlJc w:val="right"/>
+      <w:pPr>
+        <w:ind w:left="4320" w:hanging="180"/>
+      </w:pPr>
+    </w:lvl>
+    <w:lvl w:ilvl="6" w:tplc="FFFFFFFF" w:tentative="1">
+      <w:start w:val="1"/>
+      <w:numFmt w:val="decimal"/>
+      <w:lvlText w:val="%7."/>
+      <w:lvlJc w:val="left"/>
+      <w:pPr>
+        <w:ind w:left="5040" w:hanging="360"/>
+      </w:pPr>
+    </w:lvl>
+    <w:lvl w:ilvl="7" w:tplc="FFFFFFFF" w:tentative="1">
+      <w:start w:val="1"/>
+      <w:numFmt w:val="lowerLetter"/>
+      <w:lvlText w:val="%8."/>
+      <w:lvlJc w:val="left"/>
+      <w:pPr>
+        <w:ind w:left="5760" w:hanging="360"/>
+      </w:pPr>
+    </w:lvl>
+    <w:lvl w:ilvl="8" w:tplc="FFFFFFFF" w:tentative="1">
+      <w:start w:val="1"/>
+      <w:numFmt w:val="lowerRoman"/>
+      <w:lvlText w:val="%9."/>
+      <w:lvlJc w:val="right"/>
+      <w:pPr>
+        <w:ind w:left="6480" w:hanging="180"/>
+      </w:pPr>
+    </w:lvl>
+  </w:abstractNum>
+  <w:abstractNum w:abstractNumId="5" w15:restartNumberingAfterBreak="0">
+    <w:nsid w:val="43DB5E0E"/>
+    <w:multiLevelType w:val="hybridMultilevel"/>
+    <w:tmpl w:val="0E262C26"/>
+    <w:lvl w:ilvl="0" w:tplc="040E000F">
+      <w:start w:val="1"/>
+      <w:numFmt w:val="decimal"/>
+      <w:lvlText w:val="%1."/>
+      <w:lvlJc w:val="left"/>
+      <w:pPr>
+        <w:ind w:left="720" w:hanging="360"/>
+      </w:pPr>
+    </w:lvl>
+    <w:lvl w:ilvl="1" w:tplc="040E0019" w:tentative="1">
+      <w:start w:val="1"/>
+      <w:numFmt w:val="lowerLetter"/>
+      <w:lvlText w:val="%2."/>
+      <w:lvlJc w:val="left"/>
+      <w:pPr>
+        <w:ind w:left="1440" w:hanging="360"/>
+      </w:pPr>
+    </w:lvl>
+    <w:lvl w:ilvl="2" w:tplc="040E001B" w:tentative="1">
+      <w:start w:val="1"/>
+      <w:numFmt w:val="lowerRoman"/>
+      <w:lvlText w:val="%3."/>
+      <w:lvlJc w:val="right"/>
+      <w:pPr>
+        <w:ind w:left="2160" w:hanging="180"/>
+      </w:pPr>
+    </w:lvl>
+    <w:lvl w:ilvl="3" w:tplc="040E000F" w:tentative="1">
+      <w:start w:val="1"/>
+      <w:numFmt w:val="decimal"/>
+      <w:lvlText w:val="%4."/>
+      <w:lvlJc w:val="left"/>
+      <w:pPr>
+        <w:ind w:left="2880" w:hanging="360"/>
+      </w:pPr>
+    </w:lvl>
+    <w:lvl w:ilvl="4" w:tplc="040E0019" w:tentative="1">
+      <w:start w:val="1"/>
+      <w:numFmt w:val="lowerLetter"/>
+      <w:lvlText w:val="%5."/>
+      <w:lvlJc w:val="left"/>
+      <w:pPr>
+        <w:ind w:left="3600" w:hanging="360"/>
+      </w:pPr>
+    </w:lvl>
+    <w:lvl w:ilvl="5" w:tplc="040E001B" w:tentative="1">
+      <w:start w:val="1"/>
+      <w:numFmt w:val="lowerRoman"/>
+      <w:lvlText w:val="%6."/>
+      <w:lvlJc w:val="right"/>
+      <w:pPr>
+        <w:ind w:left="4320" w:hanging="180"/>
+      </w:pPr>
+    </w:lvl>
+    <w:lvl w:ilvl="6" w:tplc="040E000F" w:tentative="1">
+      <w:start w:val="1"/>
+      <w:numFmt w:val="decimal"/>
+      <w:lvlText w:val="%7."/>
+      <w:lvlJc w:val="left"/>
+      <w:pPr>
+        <w:ind w:left="5040" w:hanging="360"/>
+      </w:pPr>
+    </w:lvl>
+    <w:lvl w:ilvl="7" w:tplc="040E0019" w:tentative="1">
+      <w:start w:val="1"/>
+      <w:numFmt w:val="lowerLetter"/>
+      <w:lvlText w:val="%8."/>
+      <w:lvlJc w:val="left"/>
+      <w:pPr>
+        <w:ind w:left="5760" w:hanging="360"/>
+      </w:pPr>
+    </w:lvl>
+    <w:lvl w:ilvl="8" w:tplc="040E001B" w:tentative="1">
+      <w:start w:val="1"/>
+      <w:numFmt w:val="lowerRoman"/>
+      <w:lvlText w:val="%9."/>
+      <w:lvlJc w:val="right"/>
+      <w:pPr>
+        <w:ind w:left="6480" w:hanging="180"/>
+      </w:pPr>
+    </w:lvl>
+  </w:abstractNum>
+  <w:abstractNum w:abstractNumId="6" w15:restartNumberingAfterBreak="0">
     <w:nsid w:val="775A042E"/>
     <w:multiLevelType w:val="multilevel"/>
     <w:tmpl w:val="7EF04E60"/>
@@ -1081,10 +3157,22 @@
     <w:abstractNumId w:val="0"/>
   </w:num>
   <w:num w:numId="2" w16cid:durableId="985739602">
-    <w:abstractNumId w:val="2"/>
+    <w:abstractNumId w:val="6"/>
   </w:num>
   <w:num w:numId="3" w16cid:durableId="1223062763">
     <w:abstractNumId w:val="1"/>
+  </w:num>
+  <w:num w:numId="4" w16cid:durableId="1682508895">
+    <w:abstractNumId w:val="5"/>
+  </w:num>
+  <w:num w:numId="5" w16cid:durableId="365108733">
+    <w:abstractNumId w:val="3"/>
+  </w:num>
+  <w:num w:numId="6" w16cid:durableId="1097555344">
+    <w:abstractNumId w:val="2"/>
+  </w:num>
+  <w:num w:numId="7" w16cid:durableId="1068655102">
+    <w:abstractNumId w:val="4"/>
   </w:num>
 </w:numbering>
 </file>
@@ -1116,6 +3204,50 @@
     <w:lsdException w:name="Subtitle" w:qFormat="1"/>
     <w:lsdException w:name="Strong" w:qFormat="1"/>
     <w:lsdException w:name="Emphasis" w:qFormat="1"/>
+    <w:lsdException w:name="Normal Table" w:semiHidden="1" w:unhideWhenUsed="1"/>
+    <w:lsdException w:name="Table Simple 1" w:semiHidden="1" w:unhideWhenUsed="1"/>
+    <w:lsdException w:name="Table Simple 2" w:semiHidden="1" w:unhideWhenUsed="1"/>
+    <w:lsdException w:name="Table Simple 3" w:semiHidden="1" w:unhideWhenUsed="1"/>
+    <w:lsdException w:name="Table Classic 1" w:semiHidden="1" w:unhideWhenUsed="1"/>
+    <w:lsdException w:name="Table Classic 2" w:semiHidden="1" w:unhideWhenUsed="1"/>
+    <w:lsdException w:name="Table Classic 3" w:semiHidden="1" w:unhideWhenUsed="1"/>
+    <w:lsdException w:name="Table Classic 4" w:semiHidden="1" w:unhideWhenUsed="1"/>
+    <w:lsdException w:name="Table Colorful 1" w:semiHidden="1" w:unhideWhenUsed="1"/>
+    <w:lsdException w:name="Table Colorful 2" w:semiHidden="1" w:unhideWhenUsed="1"/>
+    <w:lsdException w:name="Table Colorful 3" w:semiHidden="1" w:unhideWhenUsed="1"/>
+    <w:lsdException w:name="Table Columns 1" w:semiHidden="1" w:unhideWhenUsed="1"/>
+    <w:lsdException w:name="Table Columns 2" w:semiHidden="1" w:unhideWhenUsed="1"/>
+    <w:lsdException w:name="Table Columns 3" w:semiHidden="1" w:unhideWhenUsed="1"/>
+    <w:lsdException w:name="Table Columns 4" w:semiHidden="1" w:unhideWhenUsed="1"/>
+    <w:lsdException w:name="Table Columns 5" w:semiHidden="1" w:unhideWhenUsed="1"/>
+    <w:lsdException w:name="Table Grid 1" w:semiHidden="1" w:unhideWhenUsed="1"/>
+    <w:lsdException w:name="Table Grid 2" w:semiHidden="1" w:unhideWhenUsed="1"/>
+    <w:lsdException w:name="Table Grid 3" w:semiHidden="1" w:unhideWhenUsed="1"/>
+    <w:lsdException w:name="Table Grid 4" w:semiHidden="1" w:unhideWhenUsed="1"/>
+    <w:lsdException w:name="Table Grid 5" w:semiHidden="1" w:unhideWhenUsed="1"/>
+    <w:lsdException w:name="Table Grid 6" w:semiHidden="1" w:unhideWhenUsed="1"/>
+    <w:lsdException w:name="Table Grid 7" w:semiHidden="1" w:unhideWhenUsed="1"/>
+    <w:lsdException w:name="Table Grid 8" w:semiHidden="1" w:unhideWhenUsed="1"/>
+    <w:lsdException w:name="Table List 1" w:semiHidden="1" w:unhideWhenUsed="1"/>
+    <w:lsdException w:name="Table List 2" w:semiHidden="1" w:unhideWhenUsed="1"/>
+    <w:lsdException w:name="Table List 3" w:semiHidden="1" w:unhideWhenUsed="1"/>
+    <w:lsdException w:name="Table List 4" w:semiHidden="1" w:unhideWhenUsed="1"/>
+    <w:lsdException w:name="Table List 5" w:semiHidden="1" w:unhideWhenUsed="1"/>
+    <w:lsdException w:name="Table List 6" w:semiHidden="1" w:unhideWhenUsed="1"/>
+    <w:lsdException w:name="Table List 7" w:semiHidden="1" w:unhideWhenUsed="1"/>
+    <w:lsdException w:name="Table List 8" w:semiHidden="1" w:unhideWhenUsed="1"/>
+    <w:lsdException w:name="Table 3D effects 1" w:semiHidden="1" w:unhideWhenUsed="1"/>
+    <w:lsdException w:name="Table 3D effects 2" w:semiHidden="1" w:unhideWhenUsed="1"/>
+    <w:lsdException w:name="Table 3D effects 3" w:semiHidden="1" w:unhideWhenUsed="1"/>
+    <w:lsdException w:name="Table Contemporary" w:semiHidden="1" w:unhideWhenUsed="1"/>
+    <w:lsdException w:name="Table Elegant" w:semiHidden="1" w:unhideWhenUsed="1"/>
+    <w:lsdException w:name="Table Professional" w:semiHidden="1" w:unhideWhenUsed="1"/>
+    <w:lsdException w:name="Table Subtle 1" w:semiHidden="1" w:unhideWhenUsed="1"/>
+    <w:lsdException w:name="Table Subtle 2" w:semiHidden="1" w:unhideWhenUsed="1"/>
+    <w:lsdException w:name="Table Web 1" w:semiHidden="1" w:unhideWhenUsed="1"/>
+    <w:lsdException w:name="Table Web 2" w:semiHidden="1" w:unhideWhenUsed="1"/>
+    <w:lsdException w:name="Table Web 3" w:semiHidden="1" w:unhideWhenUsed="1"/>
+    <w:lsdException w:name="Table Theme" w:semiHidden="1" w:unhideWhenUsed="1"/>
     <w:lsdException w:name="Placeholder Text" w:semiHidden="1" w:uiPriority="99"/>
     <w:lsdException w:name="No Spacing" w:uiPriority="1" w:qFormat="1"/>
     <w:lsdException w:name="Light Shading" w:uiPriority="60"/>
@@ -1340,6 +3472,7 @@
   <w:style w:type="paragraph" w:default="1" w:styleId="Norml">
     <w:name w:val="Normal"/>
     <w:qFormat/>
+    <w:rsid w:val="00282DD4"/>
     <w:rPr>
       <w:sz w:val="24"/>
       <w:szCs w:val="24"/>
@@ -1539,11 +3672,15 @@
   </w:style>
   <w:style w:type="character" w:default="1" w:styleId="Bekezdsalapbettpusa">
     <w:name w:val="Default Paragraph Font"/>
+    <w:uiPriority w:val="1"/>
     <w:semiHidden/>
+    <w:unhideWhenUsed/>
   </w:style>
   <w:style w:type="table" w:default="1" w:styleId="Normltblzat">
     <w:name w:val="Normal Table"/>
+    <w:uiPriority w:val="99"/>
     <w:semiHidden/>
+    <w:unhideWhenUsed/>
     <w:tblPr>
       <w:tblInd w:w="0" w:type="dxa"/>
       <w:tblCellMar>
@@ -1556,7 +3693,9 @@
   </w:style>
   <w:style w:type="numbering" w:default="1" w:styleId="Nemlista">
     <w:name w:val="No List"/>
+    <w:uiPriority w:val="99"/>
     <w:semiHidden/>
+    <w:unhideWhenUsed/>
   </w:style>
   <w:style w:type="paragraph" w:customStyle="1" w:styleId="magyarazat">
     <w:name w:val="magyarazat"/>
@@ -1672,6 +3811,17 @@
       <w:sz w:val="16"/>
       <w:szCs w:val="16"/>
     </w:rPr>
+  </w:style>
+  <w:style w:type="paragraph" w:styleId="Listaszerbekezds">
+    <w:name w:val="List Paragraph"/>
+    <w:basedOn w:val="Norml"/>
+    <w:uiPriority w:val="34"/>
+    <w:qFormat/>
+    <w:rsid w:val="00834BFE"/>
+    <w:pPr>
+      <w:ind w:left="720"/>
+      <w:contextualSpacing/>
+    </w:pPr>
   </w:style>
 </w:styles>
 </file>

</xml_diff>